<commit_message>
Added some error handling, added new AITS program to script
</commit_message>
<xml_diff>
--- a/Briefing Note - KC Applications and Enrolments KPI Update_TEMPLATE.docx
+++ b/Briefing Note - KC Applications and Enrolments KPI Update_TEMPLATE.docx
@@ -1,6 +1,6 @@
 
 <file path=word/document.xml><?xml version="1.0" encoding="utf-8"?>
-<w:document xmlns:wpc="http://schemas.microsoft.com/office/word/2010/wordprocessingCanvas" xmlns:cx="http://schemas.microsoft.com/office/drawing/2014/chartex" xmlns:cx1="http://schemas.microsoft.com/office/drawing/2015/9/8/chartex" xmlns:cx2="http://schemas.microsoft.com/office/drawing/2015/10/21/chartex" xmlns:cx3="http://schemas.microsoft.com/office/drawing/2016/5/9/chartex" xmlns:cx4="http://schemas.microsoft.com/office/drawing/2016/5/10/chartex" xmlns:cx5="http://schemas.microsoft.com/office/drawing/2016/5/11/chartex" xmlns:cx6="http://schemas.microsoft.com/office/drawing/2016/5/12/chartex" xmlns:cx7="http://schemas.microsoft.com/office/drawing/2016/5/13/chartex" xmlns:cx8="http://schemas.microsoft.com/office/drawing/2016/5/14/chartex" xmlns:mc="http://schemas.openxmlformats.org/markup-compatibility/2006" xmlns:aink="http://schemas.microsoft.com/office/drawing/2016/ink" xmlns:am3d="http://schemas.microsoft.com/office/drawing/2017/model3d" xmlns:o="urn:schemas-microsoft-com:office:office" xmlns:oel="http://schemas.microsoft.com/office/2019/extlst" xmlns:r="http://schemas.openxmlformats.org/officeDocument/2006/relationships" xmlns:m="http://schemas.openxmlformats.org/officeDocument/2006/math" xmlns:v="urn:schemas-microsoft-com:vml" xmlns:wp14="http://schemas.microsoft.com/office/word/2010/wordprocessingDrawing" xmlns:wp="http://schemas.openxmlformats.org/drawingml/2006/wordprocessingDrawing" xmlns:w10="urn:schemas-microsoft-com:office:word" xmlns:w="http://schemas.openxmlformats.org/wordprocessingml/2006/main" xmlns:w14="http://schemas.microsoft.com/office/word/2010/wordml" xmlns:w15="http://schemas.microsoft.com/office/word/2012/wordml" xmlns:w16cex="http://schemas.microsoft.com/office/word/2018/wordml/cex" xmlns:w16cid="http://schemas.microsoft.com/office/word/2016/wordml/cid" xmlns:w16="http://schemas.microsoft.com/office/word/2018/wordml" xmlns:w16sdtdh="http://schemas.microsoft.com/office/word/2020/wordml/sdtdatahash" xmlns:w16se="http://schemas.microsoft.com/office/word/2015/wordml/symex" xmlns:wpg="http://schemas.microsoft.com/office/word/2010/wordprocessingGroup" xmlns:wpi="http://schemas.microsoft.com/office/word/2010/wordprocessingInk" xmlns:wne="http://schemas.microsoft.com/office/word/2006/wordml" xmlns:wps="http://schemas.microsoft.com/office/word/2010/wordprocessingShape" mc:Ignorable="w14 w15 w16se w16cid w16 w16cex w16sdtdh wp14">
+<w:document xmlns:wpc="http://schemas.microsoft.com/office/word/2010/wordprocessingCanvas" xmlns:cx="http://schemas.microsoft.com/office/drawing/2014/chartex" xmlns:cx1="http://schemas.microsoft.com/office/drawing/2015/9/8/chartex" xmlns:cx2="http://schemas.microsoft.com/office/drawing/2015/10/21/chartex" xmlns:cx3="http://schemas.microsoft.com/office/drawing/2016/5/9/chartex" xmlns:cx4="http://schemas.microsoft.com/office/drawing/2016/5/10/chartex" xmlns:cx5="http://schemas.microsoft.com/office/drawing/2016/5/11/chartex" xmlns:cx6="http://schemas.microsoft.com/office/drawing/2016/5/12/chartex" xmlns:cx7="http://schemas.microsoft.com/office/drawing/2016/5/13/chartex" xmlns:cx8="http://schemas.microsoft.com/office/drawing/2016/5/14/chartex" xmlns:mc="http://schemas.openxmlformats.org/markup-compatibility/2006" xmlns:aink="http://schemas.microsoft.com/office/drawing/2016/ink" xmlns:am3d="http://schemas.microsoft.com/office/drawing/2017/model3d" xmlns:o="urn:schemas-microsoft-com:office:office" xmlns:oel="http://schemas.microsoft.com/office/2019/extlst" xmlns:r="http://schemas.openxmlformats.org/officeDocument/2006/relationships" xmlns:m="http://schemas.openxmlformats.org/officeDocument/2006/math" xmlns:v="urn:schemas-microsoft-com:vml" xmlns:wp14="http://schemas.microsoft.com/office/word/2010/wordprocessingDrawing" xmlns:wp="http://schemas.openxmlformats.org/drawingml/2006/wordprocessingDrawing" xmlns:w10="urn:schemas-microsoft-com:office:word" xmlns:w="http://schemas.openxmlformats.org/wordprocessingml/2006/main" xmlns:w14="http://schemas.microsoft.com/office/word/2010/wordml" xmlns:w15="http://schemas.microsoft.com/office/word/2012/wordml" xmlns:w16cex="http://schemas.microsoft.com/office/word/2018/wordml/cex" xmlns:w16cid="http://schemas.microsoft.com/office/word/2016/wordml/cid" xmlns:w16="http://schemas.microsoft.com/office/word/2018/wordml" xmlns:w16du="http://schemas.microsoft.com/office/word/2023/wordml/word16du" xmlns:w16sdtdh="http://schemas.microsoft.com/office/word/2020/wordml/sdtdatahash" xmlns:w16sdtfl="http://schemas.microsoft.com/office/word/2024/wordml/sdtformatlock" xmlns:w16se="http://schemas.microsoft.com/office/word/2015/wordml/symex" xmlns:wpg="http://schemas.microsoft.com/office/word/2010/wordprocessingGroup" xmlns:wpi="http://schemas.microsoft.com/office/word/2010/wordprocessingInk" xmlns:wne="http://schemas.microsoft.com/office/word/2006/wordml" xmlns:wps="http://schemas.microsoft.com/office/word/2010/wordprocessingShape" mc:Ignorable="w14 w15 w16se w16cid w16 w16cex w16sdtdh w16sdtfl w16du wp14">
   <w:body>
     <w:p>
       <w:pPr>
@@ -16574,7 +16574,7 @@
 </file>
 
 <file path=word/endnotes.xml><?xml version="1.0" encoding="utf-8"?>
-<w:endnotes xmlns:wpc="http://schemas.microsoft.com/office/word/2010/wordprocessingCanvas" xmlns:cx="http://schemas.microsoft.com/office/drawing/2014/chartex" xmlns:cx1="http://schemas.microsoft.com/office/drawing/2015/9/8/chartex" xmlns:cx2="http://schemas.microsoft.com/office/drawing/2015/10/21/chartex" xmlns:cx3="http://schemas.microsoft.com/office/drawing/2016/5/9/chartex" xmlns:cx4="http://schemas.microsoft.com/office/drawing/2016/5/10/chartex" xmlns:cx5="http://schemas.microsoft.com/office/drawing/2016/5/11/chartex" xmlns:cx6="http://schemas.microsoft.com/office/drawing/2016/5/12/chartex" xmlns:cx7="http://schemas.microsoft.com/office/drawing/2016/5/13/chartex" xmlns:cx8="http://schemas.microsoft.com/office/drawing/2016/5/14/chartex" xmlns:mc="http://schemas.openxmlformats.org/markup-compatibility/2006" xmlns:aink="http://schemas.microsoft.com/office/drawing/2016/ink" xmlns:am3d="http://schemas.microsoft.com/office/drawing/2017/model3d" xmlns:o="urn:schemas-microsoft-com:office:office" xmlns:oel="http://schemas.microsoft.com/office/2019/extlst" xmlns:r="http://schemas.openxmlformats.org/officeDocument/2006/relationships" xmlns:m="http://schemas.openxmlformats.org/officeDocument/2006/math" xmlns:v="urn:schemas-microsoft-com:vml" xmlns:wp14="http://schemas.microsoft.com/office/word/2010/wordprocessingDrawing" xmlns:wp="http://schemas.openxmlformats.org/drawingml/2006/wordprocessingDrawing" xmlns:w10="urn:schemas-microsoft-com:office:word" xmlns:w="http://schemas.openxmlformats.org/wordprocessingml/2006/main" xmlns:w14="http://schemas.microsoft.com/office/word/2010/wordml" xmlns:w15="http://schemas.microsoft.com/office/word/2012/wordml" xmlns:w16cex="http://schemas.microsoft.com/office/word/2018/wordml/cex" xmlns:w16cid="http://schemas.microsoft.com/office/word/2016/wordml/cid" xmlns:w16="http://schemas.microsoft.com/office/word/2018/wordml" xmlns:w16sdtdh="http://schemas.microsoft.com/office/word/2020/wordml/sdtdatahash" xmlns:w16se="http://schemas.microsoft.com/office/word/2015/wordml/symex" xmlns:wpg="http://schemas.microsoft.com/office/word/2010/wordprocessingGroup" xmlns:wpi="http://schemas.microsoft.com/office/word/2010/wordprocessingInk" xmlns:wne="http://schemas.microsoft.com/office/word/2006/wordml" xmlns:wps="http://schemas.microsoft.com/office/word/2010/wordprocessingShape" mc:Ignorable="w14 w15 w16se w16cid w16 w16cex w16sdtdh wp14">
+<w:endnotes xmlns:wpc="http://schemas.microsoft.com/office/word/2010/wordprocessingCanvas" xmlns:cx="http://schemas.microsoft.com/office/drawing/2014/chartex" xmlns:cx1="http://schemas.microsoft.com/office/drawing/2015/9/8/chartex" xmlns:cx2="http://schemas.microsoft.com/office/drawing/2015/10/21/chartex" xmlns:cx3="http://schemas.microsoft.com/office/drawing/2016/5/9/chartex" xmlns:cx4="http://schemas.microsoft.com/office/drawing/2016/5/10/chartex" xmlns:cx5="http://schemas.microsoft.com/office/drawing/2016/5/11/chartex" xmlns:cx6="http://schemas.microsoft.com/office/drawing/2016/5/12/chartex" xmlns:cx7="http://schemas.microsoft.com/office/drawing/2016/5/13/chartex" xmlns:cx8="http://schemas.microsoft.com/office/drawing/2016/5/14/chartex" xmlns:mc="http://schemas.openxmlformats.org/markup-compatibility/2006" xmlns:aink="http://schemas.microsoft.com/office/drawing/2016/ink" xmlns:am3d="http://schemas.microsoft.com/office/drawing/2017/model3d" xmlns:o="urn:schemas-microsoft-com:office:office" xmlns:oel="http://schemas.microsoft.com/office/2019/extlst" xmlns:r="http://schemas.openxmlformats.org/officeDocument/2006/relationships" xmlns:m="http://schemas.openxmlformats.org/officeDocument/2006/math" xmlns:v="urn:schemas-microsoft-com:vml" xmlns:wp14="http://schemas.microsoft.com/office/word/2010/wordprocessingDrawing" xmlns:wp="http://schemas.openxmlformats.org/drawingml/2006/wordprocessingDrawing" xmlns:w10="urn:schemas-microsoft-com:office:word" xmlns:w="http://schemas.openxmlformats.org/wordprocessingml/2006/main" xmlns:w14="http://schemas.microsoft.com/office/word/2010/wordml" xmlns:w15="http://schemas.microsoft.com/office/word/2012/wordml" xmlns:w16cex="http://schemas.microsoft.com/office/word/2018/wordml/cex" xmlns:w16cid="http://schemas.microsoft.com/office/word/2016/wordml/cid" xmlns:w16="http://schemas.microsoft.com/office/word/2018/wordml" xmlns:w16du="http://schemas.microsoft.com/office/word/2023/wordml/word16du" xmlns:w16sdtdh="http://schemas.microsoft.com/office/word/2020/wordml/sdtdatahash" xmlns:w16sdtfl="http://schemas.microsoft.com/office/word/2024/wordml/sdtformatlock" xmlns:w16se="http://schemas.microsoft.com/office/word/2015/wordml/symex" xmlns:wpg="http://schemas.microsoft.com/office/word/2010/wordprocessingGroup" xmlns:wpi="http://schemas.microsoft.com/office/word/2010/wordprocessingInk" xmlns:wne="http://schemas.microsoft.com/office/word/2006/wordml" xmlns:wps="http://schemas.microsoft.com/office/word/2010/wordprocessingShape" mc:Ignorable="w14 w15 w16se w16cid w16 w16cex w16sdtdh w16sdtfl w16du wp14">
   <w:endnote w:type="separator" w:id="-1">
     <w:p>
       <w:r>
@@ -16593,7 +16593,7 @@
 </file>
 
 <file path=word/footer1.xml><?xml version="1.0" encoding="utf-8"?>
-<w:ftr xmlns:wpc="http://schemas.microsoft.com/office/word/2010/wordprocessingCanvas" xmlns:cx="http://schemas.microsoft.com/office/drawing/2014/chartex" xmlns:cx1="http://schemas.microsoft.com/office/drawing/2015/9/8/chartex" xmlns:cx2="http://schemas.microsoft.com/office/drawing/2015/10/21/chartex" xmlns:cx3="http://schemas.microsoft.com/office/drawing/2016/5/9/chartex" xmlns:cx4="http://schemas.microsoft.com/office/drawing/2016/5/10/chartex" xmlns:cx5="http://schemas.microsoft.com/office/drawing/2016/5/11/chartex" xmlns:cx6="http://schemas.microsoft.com/office/drawing/2016/5/12/chartex" xmlns:cx7="http://schemas.microsoft.com/office/drawing/2016/5/13/chartex" xmlns:cx8="http://schemas.microsoft.com/office/drawing/2016/5/14/chartex" xmlns:mc="http://schemas.openxmlformats.org/markup-compatibility/2006" xmlns:aink="http://schemas.microsoft.com/office/drawing/2016/ink" xmlns:am3d="http://schemas.microsoft.com/office/drawing/2017/model3d" xmlns:o="urn:schemas-microsoft-com:office:office" xmlns:oel="http://schemas.microsoft.com/office/2019/extlst" xmlns:r="http://schemas.openxmlformats.org/officeDocument/2006/relationships" xmlns:m="http://schemas.openxmlformats.org/officeDocument/2006/math" xmlns:v="urn:schemas-microsoft-com:vml" xmlns:wp14="http://schemas.microsoft.com/office/word/2010/wordprocessingDrawing" xmlns:wp="http://schemas.openxmlformats.org/drawingml/2006/wordprocessingDrawing" xmlns:w10="urn:schemas-microsoft-com:office:word" xmlns:w="http://schemas.openxmlformats.org/wordprocessingml/2006/main" xmlns:w14="http://schemas.microsoft.com/office/word/2010/wordml" xmlns:w15="http://schemas.microsoft.com/office/word/2012/wordml" xmlns:w16cex="http://schemas.microsoft.com/office/word/2018/wordml/cex" xmlns:w16cid="http://schemas.microsoft.com/office/word/2016/wordml/cid" xmlns:w16="http://schemas.microsoft.com/office/word/2018/wordml" xmlns:w16sdtdh="http://schemas.microsoft.com/office/word/2020/wordml/sdtdatahash" xmlns:w16se="http://schemas.microsoft.com/office/word/2015/wordml/symex" xmlns:wpg="http://schemas.microsoft.com/office/word/2010/wordprocessingGroup" xmlns:wpi="http://schemas.microsoft.com/office/word/2010/wordprocessingInk" xmlns:wne="http://schemas.microsoft.com/office/word/2006/wordml" xmlns:wps="http://schemas.microsoft.com/office/word/2010/wordprocessingShape" mc:Ignorable="w14 w15 w16se w16cid w16 w16cex w16sdtdh wp14">
+<w:ftr xmlns:wpc="http://schemas.microsoft.com/office/word/2010/wordprocessingCanvas" xmlns:cx="http://schemas.microsoft.com/office/drawing/2014/chartex" xmlns:cx1="http://schemas.microsoft.com/office/drawing/2015/9/8/chartex" xmlns:cx2="http://schemas.microsoft.com/office/drawing/2015/10/21/chartex" xmlns:cx3="http://schemas.microsoft.com/office/drawing/2016/5/9/chartex" xmlns:cx4="http://schemas.microsoft.com/office/drawing/2016/5/10/chartex" xmlns:cx5="http://schemas.microsoft.com/office/drawing/2016/5/11/chartex" xmlns:cx6="http://schemas.microsoft.com/office/drawing/2016/5/12/chartex" xmlns:cx7="http://schemas.microsoft.com/office/drawing/2016/5/13/chartex" xmlns:cx8="http://schemas.microsoft.com/office/drawing/2016/5/14/chartex" xmlns:mc="http://schemas.openxmlformats.org/markup-compatibility/2006" xmlns:aink="http://schemas.microsoft.com/office/drawing/2016/ink" xmlns:am3d="http://schemas.microsoft.com/office/drawing/2017/model3d" xmlns:o="urn:schemas-microsoft-com:office:office" xmlns:oel="http://schemas.microsoft.com/office/2019/extlst" xmlns:r="http://schemas.openxmlformats.org/officeDocument/2006/relationships" xmlns:m="http://schemas.openxmlformats.org/officeDocument/2006/math" xmlns:v="urn:schemas-microsoft-com:vml" xmlns:wp14="http://schemas.microsoft.com/office/word/2010/wordprocessingDrawing" xmlns:wp="http://schemas.openxmlformats.org/drawingml/2006/wordprocessingDrawing" xmlns:w10="urn:schemas-microsoft-com:office:word" xmlns:w="http://schemas.openxmlformats.org/wordprocessingml/2006/main" xmlns:w14="http://schemas.microsoft.com/office/word/2010/wordml" xmlns:w15="http://schemas.microsoft.com/office/word/2012/wordml" xmlns:w16cex="http://schemas.microsoft.com/office/word/2018/wordml/cex" xmlns:w16cid="http://schemas.microsoft.com/office/word/2016/wordml/cid" xmlns:w16="http://schemas.microsoft.com/office/word/2018/wordml" xmlns:w16du="http://schemas.microsoft.com/office/word/2023/wordml/word16du" xmlns:w16sdtdh="http://schemas.microsoft.com/office/word/2020/wordml/sdtdatahash" xmlns:w16sdtfl="http://schemas.microsoft.com/office/word/2024/wordml/sdtformatlock" xmlns:w16se="http://schemas.microsoft.com/office/word/2015/wordml/symex" xmlns:wpg="http://schemas.microsoft.com/office/word/2010/wordprocessingGroup" xmlns:wpi="http://schemas.microsoft.com/office/word/2010/wordprocessingInk" xmlns:wne="http://schemas.microsoft.com/office/word/2006/wordml" xmlns:wps="http://schemas.microsoft.com/office/word/2010/wordprocessingShape" mc:Ignorable="w14 w15 w16se w16cid w16 w16cex w16sdtdh w16sdtfl w16du wp14">
   <w:p>
     <w:pPr>
       <w:tabs>
@@ -16725,7 +16725,7 @@
 </file>
 
 <file path=word/footer2.xml><?xml version="1.0" encoding="utf-8"?>
-<w:ftr xmlns:wpc="http://schemas.microsoft.com/office/word/2010/wordprocessingCanvas" xmlns:cx="http://schemas.microsoft.com/office/drawing/2014/chartex" xmlns:cx1="http://schemas.microsoft.com/office/drawing/2015/9/8/chartex" xmlns:cx2="http://schemas.microsoft.com/office/drawing/2015/10/21/chartex" xmlns:cx3="http://schemas.microsoft.com/office/drawing/2016/5/9/chartex" xmlns:cx4="http://schemas.microsoft.com/office/drawing/2016/5/10/chartex" xmlns:cx5="http://schemas.microsoft.com/office/drawing/2016/5/11/chartex" xmlns:cx6="http://schemas.microsoft.com/office/drawing/2016/5/12/chartex" xmlns:cx7="http://schemas.microsoft.com/office/drawing/2016/5/13/chartex" xmlns:cx8="http://schemas.microsoft.com/office/drawing/2016/5/14/chartex" xmlns:mc="http://schemas.openxmlformats.org/markup-compatibility/2006" xmlns:aink="http://schemas.microsoft.com/office/drawing/2016/ink" xmlns:am3d="http://schemas.microsoft.com/office/drawing/2017/model3d" xmlns:o="urn:schemas-microsoft-com:office:office" xmlns:oel="http://schemas.microsoft.com/office/2019/extlst" xmlns:r="http://schemas.openxmlformats.org/officeDocument/2006/relationships" xmlns:m="http://schemas.openxmlformats.org/officeDocument/2006/math" xmlns:v="urn:schemas-microsoft-com:vml" xmlns:wp14="http://schemas.microsoft.com/office/word/2010/wordprocessingDrawing" xmlns:wp="http://schemas.openxmlformats.org/drawingml/2006/wordprocessingDrawing" xmlns:w10="urn:schemas-microsoft-com:office:word" xmlns:w="http://schemas.openxmlformats.org/wordprocessingml/2006/main" xmlns:w14="http://schemas.microsoft.com/office/word/2010/wordml" xmlns:w15="http://schemas.microsoft.com/office/word/2012/wordml" xmlns:w16cex="http://schemas.microsoft.com/office/word/2018/wordml/cex" xmlns:w16cid="http://schemas.microsoft.com/office/word/2016/wordml/cid" xmlns:w16="http://schemas.microsoft.com/office/word/2018/wordml" xmlns:w16sdtdh="http://schemas.microsoft.com/office/word/2020/wordml/sdtdatahash" xmlns:w16se="http://schemas.microsoft.com/office/word/2015/wordml/symex" xmlns:wpg="http://schemas.microsoft.com/office/word/2010/wordprocessingGroup" xmlns:wpi="http://schemas.microsoft.com/office/word/2010/wordprocessingInk" xmlns:wne="http://schemas.microsoft.com/office/word/2006/wordml" xmlns:wps="http://schemas.microsoft.com/office/word/2010/wordprocessingShape" mc:Ignorable="w14 w15 w16se w16cid w16 w16cex w16sdtdh wp14">
+<w:ftr xmlns:wpc="http://schemas.microsoft.com/office/word/2010/wordprocessingCanvas" xmlns:cx="http://schemas.microsoft.com/office/drawing/2014/chartex" xmlns:cx1="http://schemas.microsoft.com/office/drawing/2015/9/8/chartex" xmlns:cx2="http://schemas.microsoft.com/office/drawing/2015/10/21/chartex" xmlns:cx3="http://schemas.microsoft.com/office/drawing/2016/5/9/chartex" xmlns:cx4="http://schemas.microsoft.com/office/drawing/2016/5/10/chartex" xmlns:cx5="http://schemas.microsoft.com/office/drawing/2016/5/11/chartex" xmlns:cx6="http://schemas.microsoft.com/office/drawing/2016/5/12/chartex" xmlns:cx7="http://schemas.microsoft.com/office/drawing/2016/5/13/chartex" xmlns:cx8="http://schemas.microsoft.com/office/drawing/2016/5/14/chartex" xmlns:mc="http://schemas.openxmlformats.org/markup-compatibility/2006" xmlns:aink="http://schemas.microsoft.com/office/drawing/2016/ink" xmlns:am3d="http://schemas.microsoft.com/office/drawing/2017/model3d" xmlns:o="urn:schemas-microsoft-com:office:office" xmlns:oel="http://schemas.microsoft.com/office/2019/extlst" xmlns:r="http://schemas.openxmlformats.org/officeDocument/2006/relationships" xmlns:m="http://schemas.openxmlformats.org/officeDocument/2006/math" xmlns:v="urn:schemas-microsoft-com:vml" xmlns:wp14="http://schemas.microsoft.com/office/word/2010/wordprocessingDrawing" xmlns:wp="http://schemas.openxmlformats.org/drawingml/2006/wordprocessingDrawing" xmlns:w10="urn:schemas-microsoft-com:office:word" xmlns:w="http://schemas.openxmlformats.org/wordprocessingml/2006/main" xmlns:w14="http://schemas.microsoft.com/office/word/2010/wordml" xmlns:w15="http://schemas.microsoft.com/office/word/2012/wordml" xmlns:w16cex="http://schemas.microsoft.com/office/word/2018/wordml/cex" xmlns:w16cid="http://schemas.microsoft.com/office/word/2016/wordml/cid" xmlns:w16="http://schemas.microsoft.com/office/word/2018/wordml" xmlns:w16du="http://schemas.microsoft.com/office/word/2023/wordml/word16du" xmlns:w16sdtdh="http://schemas.microsoft.com/office/word/2020/wordml/sdtdatahash" xmlns:w16sdtfl="http://schemas.microsoft.com/office/word/2024/wordml/sdtformatlock" xmlns:w16se="http://schemas.microsoft.com/office/word/2015/wordml/symex" xmlns:wpg="http://schemas.microsoft.com/office/word/2010/wordprocessingGroup" xmlns:wpi="http://schemas.microsoft.com/office/word/2010/wordprocessingInk" xmlns:wne="http://schemas.microsoft.com/office/word/2006/wordml" xmlns:wps="http://schemas.microsoft.com/office/word/2010/wordprocessingShape" mc:Ignorable="w14 w15 w16se w16cid w16 w16cex w16sdtdh w16sdtfl w16du wp14">
   <w:p>
     <w:pPr>
       <w:tabs>
@@ -16857,7 +16857,7 @@
 </file>
 
 <file path=word/footnotes.xml><?xml version="1.0" encoding="utf-8"?>
-<w:footnotes xmlns:wpc="http://schemas.microsoft.com/office/word/2010/wordprocessingCanvas" xmlns:cx="http://schemas.microsoft.com/office/drawing/2014/chartex" xmlns:cx1="http://schemas.microsoft.com/office/drawing/2015/9/8/chartex" xmlns:cx2="http://schemas.microsoft.com/office/drawing/2015/10/21/chartex" xmlns:cx3="http://schemas.microsoft.com/office/drawing/2016/5/9/chartex" xmlns:cx4="http://schemas.microsoft.com/office/drawing/2016/5/10/chartex" xmlns:cx5="http://schemas.microsoft.com/office/drawing/2016/5/11/chartex" xmlns:cx6="http://schemas.microsoft.com/office/drawing/2016/5/12/chartex" xmlns:cx7="http://schemas.microsoft.com/office/drawing/2016/5/13/chartex" xmlns:cx8="http://schemas.microsoft.com/office/drawing/2016/5/14/chartex" xmlns:mc="http://schemas.openxmlformats.org/markup-compatibility/2006" xmlns:aink="http://schemas.microsoft.com/office/drawing/2016/ink" xmlns:am3d="http://schemas.microsoft.com/office/drawing/2017/model3d" xmlns:o="urn:schemas-microsoft-com:office:office" xmlns:oel="http://schemas.microsoft.com/office/2019/extlst" xmlns:r="http://schemas.openxmlformats.org/officeDocument/2006/relationships" xmlns:m="http://schemas.openxmlformats.org/officeDocument/2006/math" xmlns:v="urn:schemas-microsoft-com:vml" xmlns:wp14="http://schemas.microsoft.com/office/word/2010/wordprocessingDrawing" xmlns:wp="http://schemas.openxmlformats.org/drawingml/2006/wordprocessingDrawing" xmlns:w10="urn:schemas-microsoft-com:office:word" xmlns:w="http://schemas.openxmlformats.org/wordprocessingml/2006/main" xmlns:w14="http://schemas.microsoft.com/office/word/2010/wordml" xmlns:w15="http://schemas.microsoft.com/office/word/2012/wordml" xmlns:w16cex="http://schemas.microsoft.com/office/word/2018/wordml/cex" xmlns:w16cid="http://schemas.microsoft.com/office/word/2016/wordml/cid" xmlns:w16="http://schemas.microsoft.com/office/word/2018/wordml" xmlns:w16sdtdh="http://schemas.microsoft.com/office/word/2020/wordml/sdtdatahash" xmlns:w16se="http://schemas.microsoft.com/office/word/2015/wordml/symex" xmlns:wpg="http://schemas.microsoft.com/office/word/2010/wordprocessingGroup" xmlns:wpi="http://schemas.microsoft.com/office/word/2010/wordprocessingInk" xmlns:wne="http://schemas.microsoft.com/office/word/2006/wordml" xmlns:wps="http://schemas.microsoft.com/office/word/2010/wordprocessingShape" mc:Ignorable="w14 w15 w16se w16cid w16 w16cex w16sdtdh wp14">
+<w:footnotes xmlns:wpc="http://schemas.microsoft.com/office/word/2010/wordprocessingCanvas" xmlns:cx="http://schemas.microsoft.com/office/drawing/2014/chartex" xmlns:cx1="http://schemas.microsoft.com/office/drawing/2015/9/8/chartex" xmlns:cx2="http://schemas.microsoft.com/office/drawing/2015/10/21/chartex" xmlns:cx3="http://schemas.microsoft.com/office/drawing/2016/5/9/chartex" xmlns:cx4="http://schemas.microsoft.com/office/drawing/2016/5/10/chartex" xmlns:cx5="http://schemas.microsoft.com/office/drawing/2016/5/11/chartex" xmlns:cx6="http://schemas.microsoft.com/office/drawing/2016/5/12/chartex" xmlns:cx7="http://schemas.microsoft.com/office/drawing/2016/5/13/chartex" xmlns:cx8="http://schemas.microsoft.com/office/drawing/2016/5/14/chartex" xmlns:mc="http://schemas.openxmlformats.org/markup-compatibility/2006" xmlns:aink="http://schemas.microsoft.com/office/drawing/2016/ink" xmlns:am3d="http://schemas.microsoft.com/office/drawing/2017/model3d" xmlns:o="urn:schemas-microsoft-com:office:office" xmlns:oel="http://schemas.microsoft.com/office/2019/extlst" xmlns:r="http://schemas.openxmlformats.org/officeDocument/2006/relationships" xmlns:m="http://schemas.openxmlformats.org/officeDocument/2006/math" xmlns:v="urn:schemas-microsoft-com:vml" xmlns:wp14="http://schemas.microsoft.com/office/word/2010/wordprocessingDrawing" xmlns:wp="http://schemas.openxmlformats.org/drawingml/2006/wordprocessingDrawing" xmlns:w10="urn:schemas-microsoft-com:office:word" xmlns:w="http://schemas.openxmlformats.org/wordprocessingml/2006/main" xmlns:w14="http://schemas.microsoft.com/office/word/2010/wordml" xmlns:w15="http://schemas.microsoft.com/office/word/2012/wordml" xmlns:w16cex="http://schemas.microsoft.com/office/word/2018/wordml/cex" xmlns:w16cid="http://schemas.microsoft.com/office/word/2016/wordml/cid" xmlns:w16="http://schemas.microsoft.com/office/word/2018/wordml" xmlns:w16du="http://schemas.microsoft.com/office/word/2023/wordml/word16du" xmlns:w16sdtdh="http://schemas.microsoft.com/office/word/2020/wordml/sdtdatahash" xmlns:w16sdtfl="http://schemas.microsoft.com/office/word/2024/wordml/sdtformatlock" xmlns:w16se="http://schemas.microsoft.com/office/word/2015/wordml/symex" xmlns:wpg="http://schemas.microsoft.com/office/word/2010/wordprocessingGroup" xmlns:wpi="http://schemas.microsoft.com/office/word/2010/wordprocessingInk" xmlns:wne="http://schemas.microsoft.com/office/word/2006/wordml" xmlns:wps="http://schemas.microsoft.com/office/word/2010/wordprocessingShape" mc:Ignorable="w14 w15 w16se w16cid w16 w16cex w16sdtdh w16sdtfl w16du wp14">
   <w:footnote w:type="separator" w:id="-1">
     <w:p>
       <w:r>
@@ -16876,7 +16876,7 @@
 </file>
 
 <file path=word/header1.xml><?xml version="1.0" encoding="utf-8"?>
-<w:hdr xmlns:wpc="http://schemas.microsoft.com/office/word/2010/wordprocessingCanvas" xmlns:cx="http://schemas.microsoft.com/office/drawing/2014/chartex" xmlns:cx1="http://schemas.microsoft.com/office/drawing/2015/9/8/chartex" xmlns:cx2="http://schemas.microsoft.com/office/drawing/2015/10/21/chartex" xmlns:cx3="http://schemas.microsoft.com/office/drawing/2016/5/9/chartex" xmlns:cx4="http://schemas.microsoft.com/office/drawing/2016/5/10/chartex" xmlns:cx5="http://schemas.microsoft.com/office/drawing/2016/5/11/chartex" xmlns:cx6="http://schemas.microsoft.com/office/drawing/2016/5/12/chartex" xmlns:cx7="http://schemas.microsoft.com/office/drawing/2016/5/13/chartex" xmlns:cx8="http://schemas.microsoft.com/office/drawing/2016/5/14/chartex" xmlns:mc="http://schemas.openxmlformats.org/markup-compatibility/2006" xmlns:aink="http://schemas.microsoft.com/office/drawing/2016/ink" xmlns:am3d="http://schemas.microsoft.com/office/drawing/2017/model3d" xmlns:o="urn:schemas-microsoft-com:office:office" xmlns:oel="http://schemas.microsoft.com/office/2019/extlst" xmlns:r="http://schemas.openxmlformats.org/officeDocument/2006/relationships" xmlns:m="http://schemas.openxmlformats.org/officeDocument/2006/math" xmlns:v="urn:schemas-microsoft-com:vml" xmlns:wp14="http://schemas.microsoft.com/office/word/2010/wordprocessingDrawing" xmlns:wp="http://schemas.openxmlformats.org/drawingml/2006/wordprocessingDrawing" xmlns:w10="urn:schemas-microsoft-com:office:word" xmlns:w="http://schemas.openxmlformats.org/wordprocessingml/2006/main" xmlns:w14="http://schemas.microsoft.com/office/word/2010/wordml" xmlns:w15="http://schemas.microsoft.com/office/word/2012/wordml" xmlns:w16cex="http://schemas.microsoft.com/office/word/2018/wordml/cex" xmlns:w16cid="http://schemas.microsoft.com/office/word/2016/wordml/cid" xmlns:w16="http://schemas.microsoft.com/office/word/2018/wordml" xmlns:w16sdtdh="http://schemas.microsoft.com/office/word/2020/wordml/sdtdatahash" xmlns:w16se="http://schemas.microsoft.com/office/word/2015/wordml/symex" xmlns:wpg="http://schemas.microsoft.com/office/word/2010/wordprocessingGroup" xmlns:wpi="http://schemas.microsoft.com/office/word/2010/wordprocessingInk" xmlns:wne="http://schemas.microsoft.com/office/word/2006/wordml" xmlns:wps="http://schemas.microsoft.com/office/word/2010/wordprocessingShape" mc:Ignorable="w14 w15 w16se w16cid w16 w16cex w16sdtdh wp14">
+<w:hdr xmlns:wpc="http://schemas.microsoft.com/office/word/2010/wordprocessingCanvas" xmlns:cx="http://schemas.microsoft.com/office/drawing/2014/chartex" xmlns:cx1="http://schemas.microsoft.com/office/drawing/2015/9/8/chartex" xmlns:cx2="http://schemas.microsoft.com/office/drawing/2015/10/21/chartex" xmlns:cx3="http://schemas.microsoft.com/office/drawing/2016/5/9/chartex" xmlns:cx4="http://schemas.microsoft.com/office/drawing/2016/5/10/chartex" xmlns:cx5="http://schemas.microsoft.com/office/drawing/2016/5/11/chartex" xmlns:cx6="http://schemas.microsoft.com/office/drawing/2016/5/12/chartex" xmlns:cx7="http://schemas.microsoft.com/office/drawing/2016/5/13/chartex" xmlns:cx8="http://schemas.microsoft.com/office/drawing/2016/5/14/chartex" xmlns:mc="http://schemas.openxmlformats.org/markup-compatibility/2006" xmlns:aink="http://schemas.microsoft.com/office/drawing/2016/ink" xmlns:am3d="http://schemas.microsoft.com/office/drawing/2017/model3d" xmlns:o="urn:schemas-microsoft-com:office:office" xmlns:oel="http://schemas.microsoft.com/office/2019/extlst" xmlns:r="http://schemas.openxmlformats.org/officeDocument/2006/relationships" xmlns:m="http://schemas.openxmlformats.org/officeDocument/2006/math" xmlns:v="urn:schemas-microsoft-com:vml" xmlns:wp14="http://schemas.microsoft.com/office/word/2010/wordprocessingDrawing" xmlns:wp="http://schemas.openxmlformats.org/drawingml/2006/wordprocessingDrawing" xmlns:w10="urn:schemas-microsoft-com:office:word" xmlns:w="http://schemas.openxmlformats.org/wordprocessingml/2006/main" xmlns:w14="http://schemas.microsoft.com/office/word/2010/wordml" xmlns:w15="http://schemas.microsoft.com/office/word/2012/wordml" xmlns:w16cex="http://schemas.microsoft.com/office/word/2018/wordml/cex" xmlns:w16cid="http://schemas.microsoft.com/office/word/2016/wordml/cid" xmlns:w16="http://schemas.microsoft.com/office/word/2018/wordml" xmlns:w16du="http://schemas.microsoft.com/office/word/2023/wordml/word16du" xmlns:w16sdtdh="http://schemas.microsoft.com/office/word/2020/wordml/sdtdatahash" xmlns:w16sdtfl="http://schemas.microsoft.com/office/word/2024/wordml/sdtformatlock" xmlns:w16se="http://schemas.microsoft.com/office/word/2015/wordml/symex" xmlns:wpg="http://schemas.microsoft.com/office/word/2010/wordprocessingGroup" xmlns:wpi="http://schemas.microsoft.com/office/word/2010/wordprocessingInk" xmlns:wne="http://schemas.microsoft.com/office/word/2006/wordml" xmlns:wps="http://schemas.microsoft.com/office/word/2010/wordprocessingShape" mc:Ignorable="w14 w15 w16se w16cid w16 w16cex w16sdtdh w16sdtfl w16du wp14">
   <w:p>
     <w:pPr>
       <w:tabs>
@@ -17005,7 +17005,7 @@
 </file>
 
 <file path=word/header2.xml><?xml version="1.0" encoding="utf-8"?>
-<w:hdr xmlns:wpc="http://schemas.microsoft.com/office/word/2010/wordprocessingCanvas" xmlns:cx="http://schemas.microsoft.com/office/drawing/2014/chartex" xmlns:cx1="http://schemas.microsoft.com/office/drawing/2015/9/8/chartex" xmlns:cx2="http://schemas.microsoft.com/office/drawing/2015/10/21/chartex" xmlns:cx3="http://schemas.microsoft.com/office/drawing/2016/5/9/chartex" xmlns:cx4="http://schemas.microsoft.com/office/drawing/2016/5/10/chartex" xmlns:cx5="http://schemas.microsoft.com/office/drawing/2016/5/11/chartex" xmlns:cx6="http://schemas.microsoft.com/office/drawing/2016/5/12/chartex" xmlns:cx7="http://schemas.microsoft.com/office/drawing/2016/5/13/chartex" xmlns:cx8="http://schemas.microsoft.com/office/drawing/2016/5/14/chartex" xmlns:mc="http://schemas.openxmlformats.org/markup-compatibility/2006" xmlns:aink="http://schemas.microsoft.com/office/drawing/2016/ink" xmlns:am3d="http://schemas.microsoft.com/office/drawing/2017/model3d" xmlns:o="urn:schemas-microsoft-com:office:office" xmlns:oel="http://schemas.microsoft.com/office/2019/extlst" xmlns:r="http://schemas.openxmlformats.org/officeDocument/2006/relationships" xmlns:m="http://schemas.openxmlformats.org/officeDocument/2006/math" xmlns:v="urn:schemas-microsoft-com:vml" xmlns:wp14="http://schemas.microsoft.com/office/word/2010/wordprocessingDrawing" xmlns:wp="http://schemas.openxmlformats.org/drawingml/2006/wordprocessingDrawing" xmlns:w10="urn:schemas-microsoft-com:office:word" xmlns:w="http://schemas.openxmlformats.org/wordprocessingml/2006/main" xmlns:w14="http://schemas.microsoft.com/office/word/2010/wordml" xmlns:w15="http://schemas.microsoft.com/office/word/2012/wordml" xmlns:w16cex="http://schemas.microsoft.com/office/word/2018/wordml/cex" xmlns:w16cid="http://schemas.microsoft.com/office/word/2016/wordml/cid" xmlns:w16="http://schemas.microsoft.com/office/word/2018/wordml" xmlns:w16sdtdh="http://schemas.microsoft.com/office/word/2020/wordml/sdtdatahash" xmlns:w16se="http://schemas.microsoft.com/office/word/2015/wordml/symex" xmlns:wpg="http://schemas.microsoft.com/office/word/2010/wordprocessingGroup" xmlns:wpi="http://schemas.microsoft.com/office/word/2010/wordprocessingInk" xmlns:wne="http://schemas.microsoft.com/office/word/2006/wordml" xmlns:wps="http://schemas.microsoft.com/office/word/2010/wordprocessingShape" mc:Ignorable="w14 w15 w16se w16cid w16 w16cex w16sdtdh wp14">
+<w:hdr xmlns:wpc="http://schemas.microsoft.com/office/word/2010/wordprocessingCanvas" xmlns:cx="http://schemas.microsoft.com/office/drawing/2014/chartex" xmlns:cx1="http://schemas.microsoft.com/office/drawing/2015/9/8/chartex" xmlns:cx2="http://schemas.microsoft.com/office/drawing/2015/10/21/chartex" xmlns:cx3="http://schemas.microsoft.com/office/drawing/2016/5/9/chartex" xmlns:cx4="http://schemas.microsoft.com/office/drawing/2016/5/10/chartex" xmlns:cx5="http://schemas.microsoft.com/office/drawing/2016/5/11/chartex" xmlns:cx6="http://schemas.microsoft.com/office/drawing/2016/5/12/chartex" xmlns:cx7="http://schemas.microsoft.com/office/drawing/2016/5/13/chartex" xmlns:cx8="http://schemas.microsoft.com/office/drawing/2016/5/14/chartex" xmlns:mc="http://schemas.openxmlformats.org/markup-compatibility/2006" xmlns:aink="http://schemas.microsoft.com/office/drawing/2016/ink" xmlns:am3d="http://schemas.microsoft.com/office/drawing/2017/model3d" xmlns:o="urn:schemas-microsoft-com:office:office" xmlns:oel="http://schemas.microsoft.com/office/2019/extlst" xmlns:r="http://schemas.openxmlformats.org/officeDocument/2006/relationships" xmlns:m="http://schemas.openxmlformats.org/officeDocument/2006/math" xmlns:v="urn:schemas-microsoft-com:vml" xmlns:wp14="http://schemas.microsoft.com/office/word/2010/wordprocessingDrawing" xmlns:wp="http://schemas.openxmlformats.org/drawingml/2006/wordprocessingDrawing" xmlns:w10="urn:schemas-microsoft-com:office:word" xmlns:w="http://schemas.openxmlformats.org/wordprocessingml/2006/main" xmlns:w14="http://schemas.microsoft.com/office/word/2010/wordml" xmlns:w15="http://schemas.microsoft.com/office/word/2012/wordml" xmlns:w16cex="http://schemas.microsoft.com/office/word/2018/wordml/cex" xmlns:w16cid="http://schemas.microsoft.com/office/word/2016/wordml/cid" xmlns:w16="http://schemas.microsoft.com/office/word/2018/wordml" xmlns:w16du="http://schemas.microsoft.com/office/word/2023/wordml/word16du" xmlns:w16sdtdh="http://schemas.microsoft.com/office/word/2020/wordml/sdtdatahash" xmlns:w16sdtfl="http://schemas.microsoft.com/office/word/2024/wordml/sdtformatlock" xmlns:w16se="http://schemas.microsoft.com/office/word/2015/wordml/symex" xmlns:wpg="http://schemas.microsoft.com/office/word/2010/wordprocessingGroup" xmlns:wpi="http://schemas.microsoft.com/office/word/2010/wordprocessingInk" xmlns:wne="http://schemas.microsoft.com/office/word/2006/wordml" xmlns:wps="http://schemas.microsoft.com/office/word/2010/wordprocessingShape" mc:Ignorable="w14 w15 w16se w16cid w16 w16cex w16sdtdh w16sdtfl w16du wp14">
   <w:p>
     <w:pPr>
       <w:jc w:val="right"/>
@@ -17037,7 +17037,7 @@
           <v:path o:extrusionok="f" gradientshapeok="t" o:connecttype="rect"/>
           <o:lock v:ext="edit" aspectratio="t"/>
         </v:shapetype>
-        <v:shape id="Picture 1" o:spid="_x0000_s1025" type="#_x0000_t75" alt="http://connect.keyano.ca/marketing_and_communications/Marketing%20files/KC_logo_Horz_NoSlogan.jpg" style="position:absolute;left:0;text-align:left;margin-left:-3.1pt;margin-top:12.3pt;width:174.3pt;height:53.7pt;z-index:251657728;visibility:visible">
+        <v:shape id="Picture 1" o:spid="_x0000_s1025" type="#_x0000_t75" alt="http://connect.keyano.ca/marketing_and_communications/Marketing%20files/KC_logo_Horz_NoSlogan.jpg" style="position:absolute;left:0;text-align:left;margin-left:-3.1pt;margin-top:12.3pt;width:174.3pt;height:53.7pt;z-index:1;visibility:visible">
           <v:imagedata r:id="rId1" o:title="KC_logo_Horz_NoSlogan"/>
           <w10:wrap type="square"/>
         </v:shape>
@@ -17101,7 +17101,7 @@
 </file>
 
 <file path=word/numbering.xml><?xml version="1.0" encoding="utf-8"?>
-<w:numbering xmlns:wpc="http://schemas.microsoft.com/office/word/2010/wordprocessingCanvas" xmlns:cx="http://schemas.microsoft.com/office/drawing/2014/chartex" xmlns:cx1="http://schemas.microsoft.com/office/drawing/2015/9/8/chartex" xmlns:cx2="http://schemas.microsoft.com/office/drawing/2015/10/21/chartex" xmlns:cx3="http://schemas.microsoft.com/office/drawing/2016/5/9/chartex" xmlns:cx4="http://schemas.microsoft.com/office/drawing/2016/5/10/chartex" xmlns:cx5="http://schemas.microsoft.com/office/drawing/2016/5/11/chartex" xmlns:cx6="http://schemas.microsoft.com/office/drawing/2016/5/12/chartex" xmlns:cx7="http://schemas.microsoft.com/office/drawing/2016/5/13/chartex" xmlns:cx8="http://schemas.microsoft.com/office/drawing/2016/5/14/chartex" xmlns:mc="http://schemas.openxmlformats.org/markup-compatibility/2006" xmlns:aink="http://schemas.microsoft.com/office/drawing/2016/ink" xmlns:am3d="http://schemas.microsoft.com/office/drawing/2017/model3d" xmlns:o="urn:schemas-microsoft-com:office:office" xmlns:oel="http://schemas.microsoft.com/office/2019/extlst" xmlns:r="http://schemas.openxmlformats.org/officeDocument/2006/relationships" xmlns:m="http://schemas.openxmlformats.org/officeDocument/2006/math" xmlns:v="urn:schemas-microsoft-com:vml" xmlns:wp14="http://schemas.microsoft.com/office/word/2010/wordprocessingDrawing" xmlns:wp="http://schemas.openxmlformats.org/drawingml/2006/wordprocessingDrawing" xmlns:w10="urn:schemas-microsoft-com:office:word" xmlns:w="http://schemas.openxmlformats.org/wordprocessingml/2006/main" xmlns:w14="http://schemas.microsoft.com/office/word/2010/wordml" xmlns:w15="http://schemas.microsoft.com/office/word/2012/wordml" xmlns:w16cex="http://schemas.microsoft.com/office/word/2018/wordml/cex" xmlns:w16cid="http://schemas.microsoft.com/office/word/2016/wordml/cid" xmlns:w16="http://schemas.microsoft.com/office/word/2018/wordml" xmlns:w16sdtdh="http://schemas.microsoft.com/office/word/2020/wordml/sdtdatahash" xmlns:w16se="http://schemas.microsoft.com/office/word/2015/wordml/symex" xmlns:wpg="http://schemas.microsoft.com/office/word/2010/wordprocessingGroup" xmlns:wpi="http://schemas.microsoft.com/office/word/2010/wordprocessingInk" xmlns:wne="http://schemas.microsoft.com/office/word/2006/wordml" xmlns:wps="http://schemas.microsoft.com/office/word/2010/wordprocessingShape" mc:Ignorable="w14 w15 w16se w16cid w16 w16cex w16sdtdh wp14">
+<w:numbering xmlns:wpc="http://schemas.microsoft.com/office/word/2010/wordprocessingCanvas" xmlns:cx="http://schemas.microsoft.com/office/drawing/2014/chartex" xmlns:cx1="http://schemas.microsoft.com/office/drawing/2015/9/8/chartex" xmlns:cx2="http://schemas.microsoft.com/office/drawing/2015/10/21/chartex" xmlns:cx3="http://schemas.microsoft.com/office/drawing/2016/5/9/chartex" xmlns:cx4="http://schemas.microsoft.com/office/drawing/2016/5/10/chartex" xmlns:cx5="http://schemas.microsoft.com/office/drawing/2016/5/11/chartex" xmlns:cx6="http://schemas.microsoft.com/office/drawing/2016/5/12/chartex" xmlns:cx7="http://schemas.microsoft.com/office/drawing/2016/5/13/chartex" xmlns:cx8="http://schemas.microsoft.com/office/drawing/2016/5/14/chartex" xmlns:mc="http://schemas.openxmlformats.org/markup-compatibility/2006" xmlns:aink="http://schemas.microsoft.com/office/drawing/2016/ink" xmlns:am3d="http://schemas.microsoft.com/office/drawing/2017/model3d" xmlns:o="urn:schemas-microsoft-com:office:office" xmlns:oel="http://schemas.microsoft.com/office/2019/extlst" xmlns:r="http://schemas.openxmlformats.org/officeDocument/2006/relationships" xmlns:m="http://schemas.openxmlformats.org/officeDocument/2006/math" xmlns:v="urn:schemas-microsoft-com:vml" xmlns:wp14="http://schemas.microsoft.com/office/word/2010/wordprocessingDrawing" xmlns:wp="http://schemas.openxmlformats.org/drawingml/2006/wordprocessingDrawing" xmlns:w10="urn:schemas-microsoft-com:office:word" xmlns:w="http://schemas.openxmlformats.org/wordprocessingml/2006/main" xmlns:w14="http://schemas.microsoft.com/office/word/2010/wordml" xmlns:w15="http://schemas.microsoft.com/office/word/2012/wordml" xmlns:w16cex="http://schemas.microsoft.com/office/word/2018/wordml/cex" xmlns:w16cid="http://schemas.microsoft.com/office/word/2016/wordml/cid" xmlns:w16="http://schemas.microsoft.com/office/word/2018/wordml" xmlns:w16du="http://schemas.microsoft.com/office/word/2023/wordml/word16du" xmlns:w16sdtdh="http://schemas.microsoft.com/office/word/2020/wordml/sdtdatahash" xmlns:w16sdtfl="http://schemas.microsoft.com/office/word/2024/wordml/sdtformatlock" xmlns:w16se="http://schemas.microsoft.com/office/word/2015/wordml/symex" xmlns:wpg="http://schemas.microsoft.com/office/word/2010/wordprocessingGroup" xmlns:wpi="http://schemas.microsoft.com/office/word/2010/wordprocessingInk" xmlns:wne="http://schemas.microsoft.com/office/word/2006/wordml" xmlns:wps="http://schemas.microsoft.com/office/word/2010/wordprocessingShape" mc:Ignorable="w14 w15 w16se w16cid w16 w16cex w16sdtdh w16sdtfl w16du wp14">
   <w:abstractNum w:abstractNumId="0" w15:restartNumberingAfterBreak="0">
     <w:nsid w:val="07A448FA"/>
     <w:multiLevelType w:val="hybridMultilevel"/>
@@ -18858,7 +18858,7 @@
 </file>
 
 <file path=word/styles.xml><?xml version="1.0" encoding="utf-8"?>
-<w:styles xmlns:mc="http://schemas.openxmlformats.org/markup-compatibility/2006" xmlns:r="http://schemas.openxmlformats.org/officeDocument/2006/relationships" xmlns:w="http://schemas.openxmlformats.org/wordprocessingml/2006/main" xmlns:w14="http://schemas.microsoft.com/office/word/2010/wordml" xmlns:w15="http://schemas.microsoft.com/office/word/2012/wordml" xmlns:w16cex="http://schemas.microsoft.com/office/word/2018/wordml/cex" xmlns:w16cid="http://schemas.microsoft.com/office/word/2016/wordml/cid" xmlns:w16="http://schemas.microsoft.com/office/word/2018/wordml" xmlns:w16sdtdh="http://schemas.microsoft.com/office/word/2020/wordml/sdtdatahash" xmlns:w16se="http://schemas.microsoft.com/office/word/2015/wordml/symex" mc:Ignorable="w14 w15 w16se w16cid w16 w16cex w16sdtdh">
+<w:styles xmlns:mc="http://schemas.openxmlformats.org/markup-compatibility/2006" xmlns:r="http://schemas.openxmlformats.org/officeDocument/2006/relationships" xmlns:w="http://schemas.openxmlformats.org/wordprocessingml/2006/main" xmlns:w14="http://schemas.microsoft.com/office/word/2010/wordml" xmlns:w15="http://schemas.microsoft.com/office/word/2012/wordml" xmlns:w16cex="http://schemas.microsoft.com/office/word/2018/wordml/cex" xmlns:w16cid="http://schemas.microsoft.com/office/word/2016/wordml/cid" xmlns:w16="http://schemas.microsoft.com/office/word/2018/wordml" xmlns:w16du="http://schemas.microsoft.com/office/word/2023/wordml/word16du" xmlns:w16sdtdh="http://schemas.microsoft.com/office/word/2020/wordml/sdtdatahash" xmlns:w16sdtfl="http://schemas.microsoft.com/office/word/2024/wordml/sdtformatlock" xmlns:w16se="http://schemas.microsoft.com/office/word/2015/wordml/symex" mc:Ignorable="w14 w15 w16se w16cid w16 w16cex w16sdtdh w16sdtfl w16du">
   <w:docDefaults>
     <w:rPrDefault>
       <w:rPr>
@@ -20028,6 +20028,30 @@
 </file>
 
 <file path=customXml/item1.xml><?xml version="1.0" encoding="utf-8"?>
+<?mso-contentType ?>
+<FormTemplates xmlns="http://schemas.microsoft.com/sharepoint/v3/contenttype/forms">
+  <Display>DocumentLibraryForm</Display>
+  <Edit>DocumentLibraryForm</Edit>
+  <New>DocumentLibraryForm</New>
+</FormTemplates>
+</file>
+
+<file path=customXml/item2.xml><?xml version="1.0" encoding="utf-8"?>
+<p:properties xmlns:p="http://schemas.microsoft.com/office/2006/metadata/properties" xmlns:xsi="http://www.w3.org/2001/XMLSchema-instance" xmlns:pc="http://schemas.microsoft.com/office/infopath/2007/PartnerControls">
+  <documentManagement>
+    <lcf76f155ced4ddcb4097134ff3c332f xmlns="5e80f031-8b65-42a5-8493-43319737a55e">
+      <Terms xmlns="http://schemas.microsoft.com/office/infopath/2007/PartnerControls"/>
+    </lcf76f155ced4ddcb4097134ff3c332f>
+    <TaxCatchAll xmlns="d6c1a2fc-ca36-4c01-bf5c-04b7c5ffd235"/>
+  </documentManagement>
+</p:properties>
+</file>
+
+<file path=customXml/item3.xml><?xml version="1.0" encoding="utf-8"?>
+<b:Sources xmlns:b="http://schemas.openxmlformats.org/officeDocument/2006/bibliography" xmlns="http://schemas.openxmlformats.org/officeDocument/2006/bibliography" SelectedStyle="\APASixthEditionOfficeOnline.xsl" StyleName="APA" Version="6"/>
+</file>
+
+<file path=customXml/item4.xml><?xml version="1.0" encoding="utf-8"?>
 <ct:contentTypeSchema xmlns:ct="http://schemas.microsoft.com/office/2006/metadata/contentType" xmlns:ma="http://schemas.microsoft.com/office/2006/metadata/properties/metaAttributes" ct:_="" ma:_="" ma:contentTypeName="Document" ma:contentTypeID="0x010100D5C3A3196D4D4943A1067C8E97FB29BB" ma:contentTypeVersion="14" ma:contentTypeDescription="Create a new document." ma:contentTypeScope="" ma:versionID="083260729529432f5d80e7c411452d31">
   <xsd:schema xmlns:xsd="http://www.w3.org/2001/XMLSchema" xmlns:xs="http://www.w3.org/2001/XMLSchema" xmlns:p="http://schemas.microsoft.com/office/2006/metadata/properties" xmlns:ns2="5e80f031-8b65-42a5-8493-43319737a55e" xmlns:ns3="d6c1a2fc-ca36-4c01-bf5c-04b7c5ffd235" targetNamespace="http://schemas.microsoft.com/office/2006/metadata/properties" ma:root="true" ma:fieldsID="ba048b5abdd9e0f83ffd9eb3f23c7b37" ns2:_="" ns3:_="">
     <xsd:import namespace="5e80f031-8b65-42a5-8493-43319737a55e"/>
@@ -20256,31 +20280,34 @@
 </ct:contentTypeSchema>
 </file>
 
-<file path=customXml/item2.xml><?xml version="1.0" encoding="utf-8"?>
-<b:Sources xmlns:b="http://schemas.openxmlformats.org/officeDocument/2006/bibliography" xmlns="http://schemas.openxmlformats.org/officeDocument/2006/bibliography" SelectedStyle="\APASixthEditionOfficeOnline.xsl" StyleName="APA" Version="6"/>
+<file path=customXml/itemProps1.xml><?xml version="1.0" encoding="utf-8"?>
+<ds:datastoreItem xmlns:ds="http://schemas.openxmlformats.org/officeDocument/2006/customXml" ds:itemID="{EE25067E-B0E8-45C6-984D-C701E89BDC65}">
+  <ds:schemaRefs>
+    <ds:schemaRef ds:uri="http://schemas.microsoft.com/sharepoint/v3/contenttype/forms"/>
+  </ds:schemaRefs>
+</ds:datastoreItem>
 </file>
 
-<file path=customXml/item3.xml><?xml version="1.0" encoding="utf-8"?>
-<p:properties xmlns:p="http://schemas.microsoft.com/office/2006/metadata/properties" xmlns:xsi="http://www.w3.org/2001/XMLSchema-instance" xmlns:pc="http://schemas.microsoft.com/office/infopath/2007/PartnerControls">
-  <documentManagement>
-    <lcf76f155ced4ddcb4097134ff3c332f xmlns="5e80f031-8b65-42a5-8493-43319737a55e">
-      <Terms xmlns="http://schemas.microsoft.com/office/infopath/2007/PartnerControls"/>
-    </lcf76f155ced4ddcb4097134ff3c332f>
-    <TaxCatchAll xmlns="d6c1a2fc-ca36-4c01-bf5c-04b7c5ffd235"/>
-  </documentManagement>
-</p:properties>
+<file path=customXml/itemProps2.xml><?xml version="1.0" encoding="utf-8"?>
+<ds:datastoreItem xmlns:ds="http://schemas.openxmlformats.org/officeDocument/2006/customXml" ds:itemID="{F27A0498-F34C-4368-8F4D-29C63C24A611}">
+  <ds:schemaRefs>
+    <ds:schemaRef ds:uri="http://schemas.microsoft.com/office/2006/metadata/properties"/>
+    <ds:schemaRef ds:uri="http://schemas.microsoft.com/office/infopath/2007/PartnerControls"/>
+    <ds:schemaRef ds:uri="5e80f031-8b65-42a5-8493-43319737a55e"/>
+    <ds:schemaRef ds:uri="d6c1a2fc-ca36-4c01-bf5c-04b7c5ffd235"/>
+  </ds:schemaRefs>
+</ds:datastoreItem>
 </file>
 
-<file path=customXml/item4.xml><?xml version="1.0" encoding="utf-8"?>
-<?mso-contentType ?>
-<FormTemplates xmlns="http://schemas.microsoft.com/sharepoint/v3/contenttype/forms">
-  <Display>DocumentLibraryForm</Display>
-  <Edit>DocumentLibraryForm</Edit>
-  <New>DocumentLibraryForm</New>
-</FormTemplates>
+<file path=customXml/itemProps3.xml><?xml version="1.0" encoding="utf-8"?>
+<ds:datastoreItem xmlns:ds="http://schemas.openxmlformats.org/officeDocument/2006/customXml" ds:itemID="{BFD074AA-3D55-4FA9-8F96-405CFB12AADF}">
+  <ds:schemaRefs>
+    <ds:schemaRef ds:uri="http://schemas.openxmlformats.org/officeDocument/2006/bibliography"/>
+  </ds:schemaRefs>
+</ds:datastoreItem>
 </file>
 
-<file path=customXml/itemProps1.xml><?xml version="1.0" encoding="utf-8"?>
+<file path=customXml/itemProps4.xml><?xml version="1.0" encoding="utf-8"?>
 <ds:datastoreItem xmlns:ds="http://schemas.openxmlformats.org/officeDocument/2006/customXml" ds:itemID="{BD42B002-446B-4A4F-8D10-C118FBDF7D94}">
   <ds:schemaRefs>
     <ds:schemaRef ds:uri="http://schemas.microsoft.com/office/2006/metadata/contentType"/>
@@ -20297,31 +20324,4 @@
     <ds:schemaRef ds:uri="http://schemas.microsoft.com/internal/obd"/>
   </ds:schemaRefs>
 </ds:datastoreItem>
-</file>
-
-<file path=customXml/itemProps2.xml><?xml version="1.0" encoding="utf-8"?>
-<ds:datastoreItem xmlns:ds="http://schemas.openxmlformats.org/officeDocument/2006/customXml" ds:itemID="{BFD074AA-3D55-4FA9-8F96-405CFB12AADF}">
-  <ds:schemaRefs>
-    <ds:schemaRef ds:uri="http://schemas.openxmlformats.org/officeDocument/2006/bibliography"/>
-  </ds:schemaRefs>
-</ds:datastoreItem>
-</file>
-
-<file path=customXml/itemProps3.xml><?xml version="1.0" encoding="utf-8"?>
-<ds:datastoreItem xmlns:ds="http://schemas.openxmlformats.org/officeDocument/2006/customXml" ds:itemID="{F27A0498-F34C-4368-8F4D-29C63C24A611}">
-  <ds:schemaRefs>
-    <ds:schemaRef ds:uri="http://schemas.microsoft.com/office/2006/metadata/properties"/>
-    <ds:schemaRef ds:uri="http://schemas.microsoft.com/office/infopath/2007/PartnerControls"/>
-    <ds:schemaRef ds:uri="5e80f031-8b65-42a5-8493-43319737a55e"/>
-    <ds:schemaRef ds:uri="d6c1a2fc-ca36-4c01-bf5c-04b7c5ffd235"/>
-  </ds:schemaRefs>
-</ds:datastoreItem>
-</file>
-
-<file path=customXml/itemProps4.xml><?xml version="1.0" encoding="utf-8"?>
-<ds:datastoreItem xmlns:ds="http://schemas.openxmlformats.org/officeDocument/2006/customXml" ds:itemID="{EE25067E-B0E8-45C6-984D-C701E89BDC65}">
-  <ds:schemaRefs>
-    <ds:schemaRef ds:uri="http://schemas.microsoft.com/sharepoint/v3/contenttype/forms"/>
-  </ds:schemaRefs>
-</ds:datastoreItem>
 </file>
</xml_diff>

<commit_message>
Fixed some error handling
</commit_message>
<xml_diff>
--- a/Briefing Note - KC Applications and Enrolments KPI Update_TEMPLATE.docx
+++ b/Briefing Note - KC Applications and Enrolments KPI Update_TEMPLATE.docx
@@ -16170,7 +16170,7 @@
         <w:rPr>
           <w:rFonts w:cs="Calibri"/>
         </w:rPr>
-        <w:t xml:space="preserve">. Increased numbers are visible in </w:t>
+        <w:t xml:space="preserve">. </w:t>
       </w:r>
       <w:r>
         <w:rPr>
@@ -16178,110 +16178,19 @@
         </w:rPr>
         <w:t>{{</w:t>
       </w:r>
-      <w:r>
-        <w:rPr>
-          <w:rFonts w:cs="Calibri"/>
-        </w:rPr>
-        <w:t>Enrolment_International_rank_2_program</w:t>
-      </w:r>
+      <w:proofErr w:type="spellStart"/>
+      <w:r>
+        <w:rPr>
+          <w:rFonts w:cs="Calibri"/>
+        </w:rPr>
+        <w:t>rank_sentence</w:t>
+      </w:r>
+      <w:proofErr w:type="spellEnd"/>
       <w:r>
         <w:rPr>
           <w:rFonts w:cs="Calibri"/>
         </w:rPr>
         <w:t>}}</w:t>
-      </w:r>
-      <w:r>
-        <w:rPr>
-          <w:rFonts w:cs="Calibri"/>
-        </w:rPr>
-        <w:t xml:space="preserve">, </w:t>
-      </w:r>
-      <w:r>
-        <w:rPr>
-          <w:rFonts w:cs="Calibri"/>
-        </w:rPr>
-        <w:t>{{</w:t>
-      </w:r>
-      <w:r>
-        <w:rPr>
-          <w:rFonts w:cs="Calibri"/>
-        </w:rPr>
-        <w:t>Enrolment_International_rank_3_program</w:t>
-      </w:r>
-      <w:r>
-        <w:rPr>
-          <w:rFonts w:cs="Calibri"/>
-        </w:rPr>
-        <w:t>}}</w:t>
-      </w:r>
-      <w:r>
-        <w:rPr>
-          <w:rFonts w:cs="Calibri"/>
-        </w:rPr>
-        <w:t xml:space="preserve">, </w:t>
-      </w:r>
-      <w:r>
-        <w:rPr>
-          <w:rFonts w:cs="Calibri"/>
-        </w:rPr>
-        <w:t>{{</w:t>
-      </w:r>
-      <w:r>
-        <w:rPr>
-          <w:rFonts w:cs="Calibri"/>
-        </w:rPr>
-        <w:t>Enrolment_International_rank_4_program</w:t>
-      </w:r>
-      <w:r>
-        <w:rPr>
-          <w:rFonts w:cs="Calibri"/>
-        </w:rPr>
-        <w:t xml:space="preserve">}}, </w:t>
-      </w:r>
-      <w:r>
-        <w:rPr>
-          <w:rFonts w:cs="Calibri"/>
-        </w:rPr>
-        <w:t>and</w:t>
-      </w:r>
-      <w:r>
-        <w:t xml:space="preserve"> </w:t>
-      </w:r>
-      <w:r>
-        <w:rPr>
-          <w:rFonts w:cs="Calibri"/>
-        </w:rPr>
-        <w:t>{{</w:t>
-      </w:r>
-      <w:r>
-        <w:rPr>
-          <w:rFonts w:cs="Calibri"/>
-        </w:rPr>
-        <w:t>Enrolment_International_rank_</w:t>
-      </w:r>
-      <w:r>
-        <w:rPr>
-          <w:rFonts w:cs="Calibri"/>
-        </w:rPr>
-        <w:t>5</w:t>
-      </w:r>
-      <w:r>
-        <w:rPr>
-          <w:rFonts w:cs="Calibri"/>
-        </w:rPr>
-        <w:t>_program</w:t>
-      </w:r>
-      <w:r>
-        <w:rPr>
-          <w:rFonts w:cs="Calibri"/>
-        </w:rPr>
-        <w:t>}}</w:t>
-      </w:r>
-      <w:r>
-        <w:rPr>
-          <w:rFonts w:cs="Calibri"/>
-        </w:rPr>
-        <w:t>.</w:t>
       </w:r>
     </w:p>
     <w:p>
@@ -20028,30 +19937,6 @@
 </file>
 
 <file path=customXml/item1.xml><?xml version="1.0" encoding="utf-8"?>
-<?mso-contentType ?>
-<FormTemplates xmlns="http://schemas.microsoft.com/sharepoint/v3/contenttype/forms">
-  <Display>DocumentLibraryForm</Display>
-  <Edit>DocumentLibraryForm</Edit>
-  <New>DocumentLibraryForm</New>
-</FormTemplates>
-</file>
-
-<file path=customXml/item2.xml><?xml version="1.0" encoding="utf-8"?>
-<p:properties xmlns:p="http://schemas.microsoft.com/office/2006/metadata/properties" xmlns:xsi="http://www.w3.org/2001/XMLSchema-instance" xmlns:pc="http://schemas.microsoft.com/office/infopath/2007/PartnerControls">
-  <documentManagement>
-    <lcf76f155ced4ddcb4097134ff3c332f xmlns="5e80f031-8b65-42a5-8493-43319737a55e">
-      <Terms xmlns="http://schemas.microsoft.com/office/infopath/2007/PartnerControls"/>
-    </lcf76f155ced4ddcb4097134ff3c332f>
-    <TaxCatchAll xmlns="d6c1a2fc-ca36-4c01-bf5c-04b7c5ffd235"/>
-  </documentManagement>
-</p:properties>
-</file>
-
-<file path=customXml/item3.xml><?xml version="1.0" encoding="utf-8"?>
-<b:Sources xmlns:b="http://schemas.openxmlformats.org/officeDocument/2006/bibliography" xmlns="http://schemas.openxmlformats.org/officeDocument/2006/bibliography" SelectedStyle="\APASixthEditionOfficeOnline.xsl" StyleName="APA" Version="6"/>
-</file>
-
-<file path=customXml/item4.xml><?xml version="1.0" encoding="utf-8"?>
 <ct:contentTypeSchema xmlns:ct="http://schemas.microsoft.com/office/2006/metadata/contentType" xmlns:ma="http://schemas.microsoft.com/office/2006/metadata/properties/metaAttributes" ct:_="" ma:_="" ma:contentTypeName="Document" ma:contentTypeID="0x010100D5C3A3196D4D4943A1067C8E97FB29BB" ma:contentTypeVersion="14" ma:contentTypeDescription="Create a new document." ma:contentTypeScope="" ma:versionID="083260729529432f5d80e7c411452d31">
   <xsd:schema xmlns:xsd="http://www.w3.org/2001/XMLSchema" xmlns:xs="http://www.w3.org/2001/XMLSchema" xmlns:p="http://schemas.microsoft.com/office/2006/metadata/properties" xmlns:ns2="5e80f031-8b65-42a5-8493-43319737a55e" xmlns:ns3="d6c1a2fc-ca36-4c01-bf5c-04b7c5ffd235" targetNamespace="http://schemas.microsoft.com/office/2006/metadata/properties" ma:root="true" ma:fieldsID="ba048b5abdd9e0f83ffd9eb3f23c7b37" ns2:_="" ns3:_="">
     <xsd:import namespace="5e80f031-8b65-42a5-8493-43319737a55e"/>
@@ -20280,34 +20165,31 @@
 </ct:contentTypeSchema>
 </file>
 
-<file path=customXml/itemProps1.xml><?xml version="1.0" encoding="utf-8"?>
-<ds:datastoreItem xmlns:ds="http://schemas.openxmlformats.org/officeDocument/2006/customXml" ds:itemID="{EE25067E-B0E8-45C6-984D-C701E89BDC65}">
-  <ds:schemaRefs>
-    <ds:schemaRef ds:uri="http://schemas.microsoft.com/sharepoint/v3/contenttype/forms"/>
-  </ds:schemaRefs>
-</ds:datastoreItem>
+<file path=customXml/item2.xml><?xml version="1.0" encoding="utf-8"?>
+<b:Sources xmlns:b="http://schemas.openxmlformats.org/officeDocument/2006/bibliography" xmlns="http://schemas.openxmlformats.org/officeDocument/2006/bibliography" SelectedStyle="\APASixthEditionOfficeOnline.xsl" StyleName="APA" Version="6"/>
 </file>
 
-<file path=customXml/itemProps2.xml><?xml version="1.0" encoding="utf-8"?>
-<ds:datastoreItem xmlns:ds="http://schemas.openxmlformats.org/officeDocument/2006/customXml" ds:itemID="{F27A0498-F34C-4368-8F4D-29C63C24A611}">
-  <ds:schemaRefs>
-    <ds:schemaRef ds:uri="http://schemas.microsoft.com/office/2006/metadata/properties"/>
-    <ds:schemaRef ds:uri="http://schemas.microsoft.com/office/infopath/2007/PartnerControls"/>
-    <ds:schemaRef ds:uri="5e80f031-8b65-42a5-8493-43319737a55e"/>
-    <ds:schemaRef ds:uri="d6c1a2fc-ca36-4c01-bf5c-04b7c5ffd235"/>
-  </ds:schemaRefs>
-</ds:datastoreItem>
+<file path=customXml/item3.xml><?xml version="1.0" encoding="utf-8"?>
+<p:properties xmlns:p="http://schemas.microsoft.com/office/2006/metadata/properties" xmlns:xsi="http://www.w3.org/2001/XMLSchema-instance" xmlns:pc="http://schemas.microsoft.com/office/infopath/2007/PartnerControls">
+  <documentManagement>
+    <lcf76f155ced4ddcb4097134ff3c332f xmlns="5e80f031-8b65-42a5-8493-43319737a55e">
+      <Terms xmlns="http://schemas.microsoft.com/office/infopath/2007/PartnerControls"/>
+    </lcf76f155ced4ddcb4097134ff3c332f>
+    <TaxCatchAll xmlns="d6c1a2fc-ca36-4c01-bf5c-04b7c5ffd235"/>
+  </documentManagement>
+</p:properties>
 </file>
 
-<file path=customXml/itemProps3.xml><?xml version="1.0" encoding="utf-8"?>
-<ds:datastoreItem xmlns:ds="http://schemas.openxmlformats.org/officeDocument/2006/customXml" ds:itemID="{BFD074AA-3D55-4FA9-8F96-405CFB12AADF}">
-  <ds:schemaRefs>
-    <ds:schemaRef ds:uri="http://schemas.openxmlformats.org/officeDocument/2006/bibliography"/>
-  </ds:schemaRefs>
-</ds:datastoreItem>
+<file path=customXml/item4.xml><?xml version="1.0" encoding="utf-8"?>
+<?mso-contentType ?>
+<FormTemplates xmlns="http://schemas.microsoft.com/sharepoint/v3/contenttype/forms">
+  <Display>DocumentLibraryForm</Display>
+  <Edit>DocumentLibraryForm</Edit>
+  <New>DocumentLibraryForm</New>
+</FormTemplates>
 </file>
 
-<file path=customXml/itemProps4.xml><?xml version="1.0" encoding="utf-8"?>
+<file path=customXml/itemProps1.xml><?xml version="1.0" encoding="utf-8"?>
 <ds:datastoreItem xmlns:ds="http://schemas.openxmlformats.org/officeDocument/2006/customXml" ds:itemID="{BD42B002-446B-4A4F-8D10-C118FBDF7D94}">
   <ds:schemaRefs>
     <ds:schemaRef ds:uri="http://schemas.microsoft.com/office/2006/metadata/contentType"/>
@@ -20324,4 +20206,31 @@
     <ds:schemaRef ds:uri="http://schemas.microsoft.com/internal/obd"/>
   </ds:schemaRefs>
 </ds:datastoreItem>
+</file>
+
+<file path=customXml/itemProps2.xml><?xml version="1.0" encoding="utf-8"?>
+<ds:datastoreItem xmlns:ds="http://schemas.openxmlformats.org/officeDocument/2006/customXml" ds:itemID="{BFD074AA-3D55-4FA9-8F96-405CFB12AADF}">
+  <ds:schemaRefs>
+    <ds:schemaRef ds:uri="http://schemas.openxmlformats.org/officeDocument/2006/bibliography"/>
+  </ds:schemaRefs>
+</ds:datastoreItem>
+</file>
+
+<file path=customXml/itemProps3.xml><?xml version="1.0" encoding="utf-8"?>
+<ds:datastoreItem xmlns:ds="http://schemas.openxmlformats.org/officeDocument/2006/customXml" ds:itemID="{F27A0498-F34C-4368-8F4D-29C63C24A611}">
+  <ds:schemaRefs>
+    <ds:schemaRef ds:uri="http://schemas.microsoft.com/office/2006/metadata/properties"/>
+    <ds:schemaRef ds:uri="http://schemas.microsoft.com/office/infopath/2007/PartnerControls"/>
+    <ds:schemaRef ds:uri="5e80f031-8b65-42a5-8493-43319737a55e"/>
+    <ds:schemaRef ds:uri="d6c1a2fc-ca36-4c01-bf5c-04b7c5ffd235"/>
+  </ds:schemaRefs>
+</ds:datastoreItem>
+</file>
+
+<file path=customXml/itemProps4.xml><?xml version="1.0" encoding="utf-8"?>
+<ds:datastoreItem xmlns:ds="http://schemas.openxmlformats.org/officeDocument/2006/customXml" ds:itemID="{EE25067E-B0E8-45C6-984D-C701E89BDC65}">
+  <ds:schemaRefs>
+    <ds:schemaRef ds:uri="http://schemas.microsoft.com/sharepoint/v3/contenttype/forms"/>
+  </ds:schemaRefs>
+</ds:datastoreItem>
 </file>
</xml_diff>